<commit_message>
DOC: Report 1,2: DONE, need review of all Report 3: In progress - Hưng xem viết chi tiết cho anh phần Ranking Requirement và 1.4 Communication Protocol của Report 3 nhé
</commit_message>
<xml_diff>
--- a/Document/Documentation/Final Document & Report/RHF_Report1_Capstone Project Introduction - FOO_Final.docx
+++ b/Document/Documentation/Final Document & Report/RHF_Report1_Capstone Project Introduction - FOO_Final.docx
@@ -1,6 +1,6 @@
 
 <file path=word/document.xml><?xml version="1.0" encoding="utf-8"?>
-<w:document xmlns:wpc="http://schemas.microsoft.com/office/word/2010/wordprocessingCanvas" xmlns:mo="http://schemas.microsoft.com/office/mac/office/2008/main" xmlns:mc="http://schemas.openxmlformats.org/markup-compatibility/2006" xmlns:mv="urn:schemas-microsoft-com:mac:vml" xmlns:o="urn:schemas-microsoft-com:office:office" xmlns:r="http://schemas.openxmlformats.org/officeDocument/2006/relationships" xmlns:m="http://schemas.openxmlformats.org/officeDocument/2006/math" xmlns:v="urn:schemas-microsoft-com:vml" xmlns:wp14="http://schemas.microsoft.com/office/word/2010/wordprocessingDrawing" xmlns:wp="http://schemas.openxmlformats.org/drawingml/2006/wordprocessingDrawing" xmlns:w10="urn:schemas-microsoft-com:office:word" xmlns:w="http://schemas.openxmlformats.org/wordprocessingml/2006/main" xmlns:w14="http://schemas.microsoft.com/office/word/2010/wordml" xmlns:wpg="http://schemas.microsoft.com/office/word/2010/wordprocessingGroup" xmlns:wpi="http://schemas.microsoft.com/office/word/2010/wordprocessingInk" xmlns:wne="http://schemas.microsoft.com/office/word/2006/wordml" xmlns:wps="http://schemas.microsoft.com/office/word/2010/wordprocessingShape" mc:Ignorable="w14 wp14">
+<w:document xmlns:wpc="http://schemas.microsoft.com/office/word/2010/wordprocessingCanvas" xmlns:mc="http://schemas.openxmlformats.org/markup-compatibility/2006" xmlns:o="urn:schemas-microsoft-com:office:office" xmlns:r="http://schemas.openxmlformats.org/officeDocument/2006/relationships" xmlns:m="http://schemas.openxmlformats.org/officeDocument/2006/math" xmlns:v="urn:schemas-microsoft-com:vml" xmlns:wp14="http://schemas.microsoft.com/office/word/2010/wordprocessingDrawing" xmlns:wp="http://schemas.openxmlformats.org/drawingml/2006/wordprocessingDrawing" xmlns:w10="urn:schemas-microsoft-com:office:word" xmlns:w="http://schemas.openxmlformats.org/wordprocessingml/2006/main" xmlns:w14="http://schemas.microsoft.com/office/word/2010/wordml" xmlns:wpg="http://schemas.microsoft.com/office/word/2010/wordprocessingGroup" xmlns:wpi="http://schemas.microsoft.com/office/word/2010/wordprocessingInk" xmlns:wne="http://schemas.microsoft.com/office/word/2006/wordml" xmlns:wps="http://schemas.microsoft.com/office/word/2010/wordprocessingShape" mc:Ignorable="w14 wp14">
   <w:body>
     <w:sdt>
       <w:sdtPr>
@@ -1564,7 +1564,19 @@
         <w:rPr>
           <w:rFonts w:ascii="Myriad Pro" w:hAnsi="Myriad Pro"/>
         </w:rPr>
-        <w:t xml:space="preserve">es such as Hanoi and Ho Chi Minh have many job opportunities, good infrastructure, universities and living standard. Therefore, a large number of people and students </w:t>
+        <w:t>es such as Hanoi and Ho Chi Minh have many job opportunities, good infrastructure</w:t>
+      </w:r>
+      <w:r>
+        <w:rPr>
+          <w:rFonts w:ascii="Myriad Pro" w:hAnsi="Myriad Pro"/>
+        </w:rPr>
+        <w:t>s</w:t>
+      </w:r>
+      <w:r>
+        <w:rPr>
+          <w:rFonts w:ascii="Myriad Pro" w:hAnsi="Myriad Pro"/>
+        </w:rPr>
+        <w:t xml:space="preserve">, universities and living standard. Therefore, a large number of people and students </w:t>
       </w:r>
       <w:r>
         <w:rPr>
@@ -1825,7 +1837,25 @@
         <w:rPr>
           <w:rFonts w:ascii="Myriad Pro" w:hAnsi="Myriad Pro"/>
         </w:rPr>
-        <w:t xml:space="preserve">s of building web application for help people </w:t>
+        <w:t>s of building web application</w:t>
+      </w:r>
+      <w:r>
+        <w:rPr>
+          <w:rFonts w:ascii="Myriad Pro" w:hAnsi="Myriad Pro"/>
+        </w:rPr>
+        <w:t xml:space="preserve"> </w:t>
+      </w:r>
+      <w:r>
+        <w:rPr>
+          <w:rFonts w:ascii="Myriad Pro" w:hAnsi="Myriad Pro"/>
+        </w:rPr>
+        <w:t xml:space="preserve">to </w:t>
+      </w:r>
+      <w:r>
+        <w:rPr>
+          <w:rFonts w:ascii="Myriad Pro" w:hAnsi="Myriad Pro"/>
+        </w:rPr>
+        <w:t xml:space="preserve">help people </w:t>
       </w:r>
       <w:r>
         <w:rPr>
@@ -1849,7 +1879,19 @@
         <w:rPr>
           <w:rFonts w:ascii="Myriad Pro" w:hAnsi="Myriad Pro"/>
         </w:rPr>
-        <w:t xml:space="preserve">Our website will help people to find house for lease </w:t>
+        <w:t xml:space="preserve">Our website will help </w:t>
+      </w:r>
+      <w:r>
+        <w:rPr>
+          <w:rFonts w:ascii="Myriad Pro" w:hAnsi="Myriad Pro"/>
+        </w:rPr>
+        <w:t>renters</w:t>
+      </w:r>
+      <w:r>
+        <w:rPr>
+          <w:rFonts w:ascii="Myriad Pro" w:hAnsi="Myriad Pro"/>
+        </w:rPr>
+        <w:t xml:space="preserve"> to find house for lease </w:t>
       </w:r>
       <w:r>
         <w:rPr>
@@ -1943,6 +1985,12 @@
           <w:rFonts w:ascii="Myriad Pro" w:hAnsi="Myriad Pro"/>
         </w:rPr>
         <w:t>ing between house owner</w:t>
+      </w:r>
+      <w:r>
+        <w:rPr>
+          <w:rFonts w:ascii="Myriad Pro" w:hAnsi="Myriad Pro"/>
+        </w:rPr>
+        <w:t>s</w:t>
       </w:r>
       <w:r>
         <w:rPr>
@@ -2116,6 +2164,7 @@
           <w:rFonts w:ascii="Myriad Pro" w:hAnsi="Myriad Pro"/>
           <w:b/>
         </w:rPr>
+        <w:lastRenderedPageBreak/>
         <w:t>XomtroSV</w:t>
       </w:r>
       <w:r>
@@ -2170,7 +2219,6 @@
         <w:rPr>
           <w:rFonts w:ascii="Myriad Pro" w:hAnsi="Myriad Pro"/>
         </w:rPr>
-        <w:lastRenderedPageBreak/>
         <w:t>W</w:t>
       </w:r>
       <w:r>
@@ -2311,7 +2359,6 @@
           <w:rFonts w:ascii="Myriad Pro" w:hAnsi="Myriad Pro"/>
         </w:rPr>
       </w:pPr>
-      <w:proofErr w:type="gramStart"/>
       <w:r>
         <w:rPr>
           <w:rFonts w:ascii="Myriad Pro" w:hAnsi="Myriad Pro"/>
@@ -2319,7 +2366,6 @@
         </w:rPr>
         <w:t>nhatroViet.com</w:t>
       </w:r>
-      <w:proofErr w:type="gramEnd"/>
       <w:r>
         <w:rPr>
           <w:rFonts w:ascii="Myriad Pro" w:hAnsi="Myriad Pro"/>
@@ -2708,14 +2754,12 @@
           <w:rFonts w:ascii="Myriad Pro" w:hAnsi="Myriad Pro"/>
         </w:rPr>
       </w:pPr>
-      <w:proofErr w:type="gramStart"/>
       <w:r>
         <w:rPr>
           <w:rFonts w:ascii="Myriad Pro" w:hAnsi="Myriad Pro"/>
         </w:rPr>
         <w:t>Has markers</w:t>
       </w:r>
-      <w:proofErr w:type="gramEnd"/>
       <w:r>
         <w:rPr>
           <w:rFonts w:ascii="Myriad Pro" w:hAnsi="Myriad Pro"/>
@@ -2996,7 +3040,43 @@
         <w:rPr>
           <w:rFonts w:ascii="Myriad Pro" w:hAnsi="Myriad Pro"/>
         </w:rPr>
-        <w:t>Search function: should be faster, more efficient with suggestion for users.</w:t>
+        <w:t>Quick s</w:t>
+      </w:r>
+      <w:r>
+        <w:rPr>
+          <w:rFonts w:ascii="Myriad Pro" w:hAnsi="Myriad Pro"/>
+        </w:rPr>
+        <w:t>earch function: should be faster, more efficient with suggestion</w:t>
+      </w:r>
+      <w:r>
+        <w:rPr>
+          <w:rFonts w:ascii="Myriad Pro" w:hAnsi="Myriad Pro"/>
+        </w:rPr>
+        <w:t xml:space="preserve"> of </w:t>
+      </w:r>
+      <w:r>
+        <w:rPr>
+          <w:rFonts w:ascii="Myriad Pro" w:hAnsi="Myriad Pro"/>
+        </w:rPr>
+        <w:t>good and</w:t>
+      </w:r>
+      <w:r>
+        <w:rPr>
+          <w:rFonts w:ascii="Myriad Pro" w:hAnsi="Myriad Pro"/>
+        </w:rPr>
+        <w:t xml:space="preserve"> suitable </w:t>
+      </w:r>
+      <w:r>
+        <w:rPr>
+          <w:rFonts w:ascii="Myriad Pro" w:hAnsi="Myriad Pro"/>
+        </w:rPr>
+        <w:t>houses, flats</w:t>
+      </w:r>
+      <w:r>
+        <w:rPr>
+          <w:rFonts w:ascii="Myriad Pro" w:hAnsi="Myriad Pro"/>
+        </w:rPr>
+        <w:t xml:space="preserve"> for users.</w:t>
       </w:r>
     </w:p>
     <w:p>
@@ -3015,19 +3095,43 @@
         <w:rPr>
           <w:rFonts w:ascii="Myriad Pro" w:hAnsi="Myriad Pro"/>
         </w:rPr>
-        <w:t xml:space="preserve">Visualization: Improve the interaction between users and visual maps in </w:t>
-      </w:r>
-      <w:r>
-        <w:rPr>
-          <w:rFonts w:ascii="Myriad Pro" w:hAnsi="Myriad Pro"/>
-        </w:rPr>
-        <w:t xml:space="preserve">friendly &amp; </w:t>
-      </w:r>
-      <w:r>
-        <w:rPr>
-          <w:rFonts w:ascii="Myriad Pro" w:hAnsi="Myriad Pro"/>
-        </w:rPr>
-        <w:t>direct ways.</w:t>
+        <w:t xml:space="preserve">Advanced Search: </w:t>
+      </w:r>
+      <w:r>
+        <w:rPr>
+          <w:rFonts w:ascii="Myriad Pro" w:hAnsi="Myriad Pro"/>
+        </w:rPr>
+        <w:t>focus on users who know well their</w:t>
+      </w:r>
+      <w:r>
+        <w:rPr>
+          <w:rFonts w:ascii="Myriad Pro" w:hAnsi="Myriad Pro"/>
+        </w:rPr>
+        <w:t xml:space="preserve"> needs and want to find the </w:t>
+      </w:r>
+      <w:r>
+        <w:rPr>
+          <w:rFonts w:ascii="Myriad Pro" w:hAnsi="Myriad Pro"/>
+        </w:rPr>
+        <w:t>best ones</w:t>
+      </w:r>
+      <w:r>
+        <w:rPr>
+          <w:rFonts w:ascii="Myriad Pro" w:hAnsi="Myriad Pro"/>
+        </w:rPr>
+        <w:t xml:space="preserve"> for them with their own evaluation </w:t>
+      </w:r>
+      <w:r>
+        <w:rPr>
+          <w:rFonts w:ascii="Myriad Pro" w:hAnsi="Myriad Pro"/>
+        </w:rPr>
+        <w:t>of necessary</w:t>
+      </w:r>
+      <w:r>
+        <w:rPr>
+          <w:rFonts w:ascii="Myriad Pro" w:hAnsi="Myriad Pro"/>
+        </w:rPr>
+        <w:t xml:space="preserve"> living conditions. </w:t>
       </w:r>
     </w:p>
     <w:p>
@@ -3046,19 +3150,44 @@
         <w:rPr>
           <w:rFonts w:ascii="Myriad Pro" w:hAnsi="Myriad Pro"/>
         </w:rPr>
-        <w:t>Comparison</w:t>
-      </w:r>
-      <w:r>
-        <w:rPr>
-          <w:rFonts w:ascii="Myriad Pro" w:hAnsi="Myriad Pro"/>
-        </w:rPr>
-        <w:t>: Help users review pros &amp; cons of similar level houses</w:t>
-      </w:r>
-      <w:r>
-        <w:rPr>
-          <w:rFonts w:ascii="Myriad Pro" w:hAnsi="Myriad Pro"/>
-        </w:rPr>
-        <w:t xml:space="preserve"> before deciding to rent a house.</w:t>
+        <w:t xml:space="preserve">Visualization: Improve the interaction between users and visual maps in </w:t>
+      </w:r>
+      <w:r>
+        <w:rPr>
+          <w:rFonts w:ascii="Myriad Pro" w:hAnsi="Myriad Pro"/>
+        </w:rPr>
+        <w:t xml:space="preserve">friendly &amp; </w:t>
+      </w:r>
+      <w:r>
+        <w:rPr>
+          <w:rFonts w:ascii="Myriad Pro" w:hAnsi="Myriad Pro"/>
+        </w:rPr>
+        <w:t>direct ways.</w:t>
+      </w:r>
+    </w:p>
+    <w:p>
+      <w:pPr>
+        <w:pStyle w:val="ListParagraph"/>
+        <w:numPr>
+          <w:ilvl w:val="1"/>
+          <w:numId w:val="5"/>
+        </w:numPr>
+        <w:jc w:val="both"/>
+        <w:rPr>
+          <w:rFonts w:ascii="Myriad Pro" w:hAnsi="Myriad Pro"/>
+        </w:rPr>
+      </w:pPr>
+      <w:r>
+        <w:rPr>
+          <w:rFonts w:ascii="Myriad Pro" w:hAnsi="Myriad Pro"/>
+        </w:rPr>
+        <w:t>Simple flows of interaction: between user and website which helps users approached main functions f</w:t>
+      </w:r>
+      <w:r>
+        <w:rPr>
+          <w:rFonts w:ascii="Myriad Pro" w:hAnsi="Myriad Pro"/>
+        </w:rPr>
+        <w:t>aster and more easily with implementation of Google Map Api, OpenID, simple SMS post activation…</w:t>
       </w:r>
     </w:p>
     <w:p>
@@ -3133,19 +3262,45 @@
         <w:rPr>
           <w:rFonts w:ascii="Myriad Pro" w:hAnsi="Myriad Pro"/>
         </w:rPr>
-        <w:t xml:space="preserve">search, compare, decide to contact the house owner. Besides, user also save favorite, view history, </w:t>
-      </w:r>
-      <w:r>
-        <w:rPr>
-          <w:rFonts w:ascii="Myriad Pro" w:hAnsi="Myriad Pro"/>
-        </w:rPr>
-        <w:t xml:space="preserve">share, comment, rate, review, update </w:t>
-      </w:r>
-      <w:r>
-        <w:rPr>
-          <w:rFonts w:ascii="Myriad Pro" w:hAnsi="Myriad Pro"/>
-        </w:rPr>
-        <w:t>topic and so on.</w:t>
+        <w:t>search, compare, decide to contact the house owner. Besides, user al</w:t>
+      </w:r>
+      <w:r>
+        <w:rPr>
+          <w:rFonts w:ascii="Myriad Pro" w:hAnsi="Myriad Pro"/>
+        </w:rPr>
+        <w:t xml:space="preserve">so save favorite, </w:t>
+      </w:r>
+      <w:r>
+        <w:rPr>
+          <w:rFonts w:ascii="Myriad Pro" w:hAnsi="Myriad Pro"/>
+        </w:rPr>
+        <w:t xml:space="preserve">share, </w:t>
+      </w:r>
+      <w:r>
+        <w:rPr>
+          <w:rFonts w:ascii="Myriad Pro" w:hAnsi="Myriad Pro"/>
+        </w:rPr>
+        <w:t xml:space="preserve">Q&amp;A, </w:t>
+      </w:r>
+      <w:r>
+        <w:rPr>
+          <w:rFonts w:ascii="Myriad Pro" w:hAnsi="Myriad Pro"/>
+        </w:rPr>
+        <w:t xml:space="preserve">review, update </w:t>
+      </w:r>
+      <w:r>
+        <w:rPr>
+          <w:rFonts w:ascii="Myriad Pro" w:hAnsi="Myriad Pro"/>
+        </w:rPr>
+        <w:t>post</w:t>
+      </w:r>
+      <w:bookmarkStart w:id="15" w:name="_GoBack"/>
+      <w:bookmarkEnd w:id="15"/>
+      <w:r>
+        <w:rPr>
+          <w:rFonts w:ascii="Myriad Pro" w:hAnsi="Myriad Pro"/>
+        </w:rPr>
+        <w:t xml:space="preserve"> and so on.</w:t>
       </w:r>
     </w:p>
     <w:p>
@@ -3254,7 +3409,7 @@
 </file>
 
 <file path=word/endnotes.xml><?xml version="1.0" encoding="utf-8"?>
-<w:endnotes xmlns:wpc="http://schemas.microsoft.com/office/word/2010/wordprocessingCanvas" xmlns:mo="http://schemas.microsoft.com/office/mac/office/2008/main" xmlns:mc="http://schemas.openxmlformats.org/markup-compatibility/2006" xmlns:mv="urn:schemas-microsoft-com:mac:vml" xmlns:o="urn:schemas-microsoft-com:office:office" xmlns:r="http://schemas.openxmlformats.org/officeDocument/2006/relationships" xmlns:m="http://schemas.openxmlformats.org/officeDocument/2006/math" xmlns:v="urn:schemas-microsoft-com:vml" xmlns:wp14="http://schemas.microsoft.com/office/word/2010/wordprocessingDrawing" xmlns:wp="http://schemas.openxmlformats.org/drawingml/2006/wordprocessingDrawing" xmlns:w10="urn:schemas-microsoft-com:office:word" xmlns:w="http://schemas.openxmlformats.org/wordprocessingml/2006/main" xmlns:w14="http://schemas.microsoft.com/office/word/2010/wordml" xmlns:wpg="http://schemas.microsoft.com/office/word/2010/wordprocessingGroup" xmlns:wpi="http://schemas.microsoft.com/office/word/2010/wordprocessingInk" xmlns:wne="http://schemas.microsoft.com/office/word/2006/wordml" xmlns:wps="http://schemas.microsoft.com/office/word/2010/wordprocessingShape" mc:Ignorable="w14 wp14">
+<w:endnotes xmlns:wpc="http://schemas.microsoft.com/office/word/2010/wordprocessingCanvas" xmlns:mc="http://schemas.openxmlformats.org/markup-compatibility/2006" xmlns:o="urn:schemas-microsoft-com:office:office" xmlns:r="http://schemas.openxmlformats.org/officeDocument/2006/relationships" xmlns:m="http://schemas.openxmlformats.org/officeDocument/2006/math" xmlns:v="urn:schemas-microsoft-com:vml" xmlns:wp14="http://schemas.microsoft.com/office/word/2010/wordprocessingDrawing" xmlns:wp="http://schemas.openxmlformats.org/drawingml/2006/wordprocessingDrawing" xmlns:w10="urn:schemas-microsoft-com:office:word" xmlns:w="http://schemas.openxmlformats.org/wordprocessingml/2006/main" xmlns:w14="http://schemas.microsoft.com/office/word/2010/wordml" xmlns:wpg="http://schemas.microsoft.com/office/word/2010/wordprocessingGroup" xmlns:wpi="http://schemas.microsoft.com/office/word/2010/wordprocessingInk" xmlns:wne="http://schemas.microsoft.com/office/word/2006/wordml" xmlns:wps="http://schemas.microsoft.com/office/word/2010/wordprocessingShape" mc:Ignorable="w14 wp14">
   <w:endnote w:type="separator" w:id="-1">
     <w:p>
       <w:pPr>
@@ -3279,7 +3434,7 @@
 </file>
 
 <file path=word/footer1.xml><?xml version="1.0" encoding="utf-8"?>
-<w:ftr xmlns:wpc="http://schemas.microsoft.com/office/word/2010/wordprocessingCanvas" xmlns:mo="http://schemas.microsoft.com/office/mac/office/2008/main" xmlns:mc="http://schemas.openxmlformats.org/markup-compatibility/2006" xmlns:mv="urn:schemas-microsoft-com:mac:vml" xmlns:o="urn:schemas-microsoft-com:office:office" xmlns:r="http://schemas.openxmlformats.org/officeDocument/2006/relationships" xmlns:m="http://schemas.openxmlformats.org/officeDocument/2006/math" xmlns:v="urn:schemas-microsoft-com:vml" xmlns:wp14="http://schemas.microsoft.com/office/word/2010/wordprocessingDrawing" xmlns:wp="http://schemas.openxmlformats.org/drawingml/2006/wordprocessingDrawing" xmlns:w10="urn:schemas-microsoft-com:office:word" xmlns:w="http://schemas.openxmlformats.org/wordprocessingml/2006/main" xmlns:w14="http://schemas.microsoft.com/office/word/2010/wordml" xmlns:wpg="http://schemas.microsoft.com/office/word/2010/wordprocessingGroup" xmlns:wpi="http://schemas.microsoft.com/office/word/2010/wordprocessingInk" xmlns:wne="http://schemas.microsoft.com/office/word/2006/wordml" xmlns:wps="http://schemas.microsoft.com/office/word/2010/wordprocessingShape" mc:Ignorable="w14 wp14">
+<w:ftr xmlns:wpc="http://schemas.microsoft.com/office/word/2010/wordprocessingCanvas" xmlns:mc="http://schemas.openxmlformats.org/markup-compatibility/2006" xmlns:o="urn:schemas-microsoft-com:office:office" xmlns:r="http://schemas.openxmlformats.org/officeDocument/2006/relationships" xmlns:m="http://schemas.openxmlformats.org/officeDocument/2006/math" xmlns:v="urn:schemas-microsoft-com:vml" xmlns:wp14="http://schemas.microsoft.com/office/word/2010/wordprocessingDrawing" xmlns:wp="http://schemas.openxmlformats.org/drawingml/2006/wordprocessingDrawing" xmlns:w10="urn:schemas-microsoft-com:office:word" xmlns:w="http://schemas.openxmlformats.org/wordprocessingml/2006/main" xmlns:w14="http://schemas.microsoft.com/office/word/2010/wordml" xmlns:wpg="http://schemas.microsoft.com/office/word/2010/wordprocessingGroup" xmlns:wpi="http://schemas.microsoft.com/office/word/2010/wordprocessingInk" xmlns:wne="http://schemas.microsoft.com/office/word/2006/wordml" xmlns:wps="http://schemas.microsoft.com/office/word/2010/wordprocessingShape" mc:Ignorable="w14 wp14">
   <w:sdt>
     <w:sdtPr>
       <w:id w:val="-513544618"/>
@@ -3346,7 +3501,7 @@
 </file>
 
 <file path=word/footnotes.xml><?xml version="1.0" encoding="utf-8"?>
-<w:footnotes xmlns:wpc="http://schemas.microsoft.com/office/word/2010/wordprocessingCanvas" xmlns:mo="http://schemas.microsoft.com/office/mac/office/2008/main" xmlns:mc="http://schemas.openxmlformats.org/markup-compatibility/2006" xmlns:mv="urn:schemas-microsoft-com:mac:vml" xmlns:o="urn:schemas-microsoft-com:office:office" xmlns:r="http://schemas.openxmlformats.org/officeDocument/2006/relationships" xmlns:m="http://schemas.openxmlformats.org/officeDocument/2006/math" xmlns:v="urn:schemas-microsoft-com:vml" xmlns:wp14="http://schemas.microsoft.com/office/word/2010/wordprocessingDrawing" xmlns:wp="http://schemas.openxmlformats.org/drawingml/2006/wordprocessingDrawing" xmlns:w10="urn:schemas-microsoft-com:office:word" xmlns:w="http://schemas.openxmlformats.org/wordprocessingml/2006/main" xmlns:w14="http://schemas.microsoft.com/office/word/2010/wordml" xmlns:wpg="http://schemas.microsoft.com/office/word/2010/wordprocessingGroup" xmlns:wpi="http://schemas.microsoft.com/office/word/2010/wordprocessingInk" xmlns:wne="http://schemas.microsoft.com/office/word/2006/wordml" xmlns:wps="http://schemas.microsoft.com/office/word/2010/wordprocessingShape" mc:Ignorable="w14 wp14">
+<w:footnotes xmlns:wpc="http://schemas.microsoft.com/office/word/2010/wordprocessingCanvas" xmlns:mc="http://schemas.openxmlformats.org/markup-compatibility/2006" xmlns:o="urn:schemas-microsoft-com:office:office" xmlns:r="http://schemas.openxmlformats.org/officeDocument/2006/relationships" xmlns:m="http://schemas.openxmlformats.org/officeDocument/2006/math" xmlns:v="urn:schemas-microsoft-com:vml" xmlns:wp14="http://schemas.microsoft.com/office/word/2010/wordprocessingDrawing" xmlns:wp="http://schemas.openxmlformats.org/drawingml/2006/wordprocessingDrawing" xmlns:w10="urn:schemas-microsoft-com:office:word" xmlns:w="http://schemas.openxmlformats.org/wordprocessingml/2006/main" xmlns:w14="http://schemas.microsoft.com/office/word/2010/wordml" xmlns:wpg="http://schemas.microsoft.com/office/word/2010/wordprocessingGroup" xmlns:wpi="http://schemas.microsoft.com/office/word/2010/wordprocessingInk" xmlns:wne="http://schemas.microsoft.com/office/word/2006/wordml" xmlns:wps="http://schemas.microsoft.com/office/word/2010/wordprocessingShape" mc:Ignorable="w14 wp14">
   <w:footnote w:type="separator" w:id="-1">
     <w:p>
       <w:pPr>
@@ -3371,7 +3526,7 @@
 </file>
 
 <file path=word/numbering.xml><?xml version="1.0" encoding="utf-8"?>
-<w:numbering xmlns:wpc="http://schemas.microsoft.com/office/word/2010/wordprocessingCanvas" xmlns:mo="http://schemas.microsoft.com/office/mac/office/2008/main" xmlns:mc="http://schemas.openxmlformats.org/markup-compatibility/2006" xmlns:mv="urn:schemas-microsoft-com:mac:vml" xmlns:o="urn:schemas-microsoft-com:office:office" xmlns:r="http://schemas.openxmlformats.org/officeDocument/2006/relationships" xmlns:m="http://schemas.openxmlformats.org/officeDocument/2006/math" xmlns:v="urn:schemas-microsoft-com:vml" xmlns:wp14="http://schemas.microsoft.com/office/word/2010/wordprocessingDrawing" xmlns:wp="http://schemas.openxmlformats.org/drawingml/2006/wordprocessingDrawing" xmlns:w10="urn:schemas-microsoft-com:office:word" xmlns:w="http://schemas.openxmlformats.org/wordprocessingml/2006/main" xmlns:w14="http://schemas.microsoft.com/office/word/2010/wordml" xmlns:wpg="http://schemas.microsoft.com/office/word/2010/wordprocessingGroup" xmlns:wpi="http://schemas.microsoft.com/office/word/2010/wordprocessingInk" xmlns:wne="http://schemas.microsoft.com/office/word/2006/wordml" xmlns:wps="http://schemas.microsoft.com/office/word/2010/wordprocessingShape" mc:Ignorable="w14 wp14">
+<w:numbering xmlns:wpc="http://schemas.microsoft.com/office/word/2010/wordprocessingCanvas" xmlns:mc="http://schemas.openxmlformats.org/markup-compatibility/2006" xmlns:o="urn:schemas-microsoft-com:office:office" xmlns:r="http://schemas.openxmlformats.org/officeDocument/2006/relationships" xmlns:m="http://schemas.openxmlformats.org/officeDocument/2006/math" xmlns:v="urn:schemas-microsoft-com:vml" xmlns:wp14="http://schemas.microsoft.com/office/word/2010/wordprocessingDrawing" xmlns:wp="http://schemas.openxmlformats.org/drawingml/2006/wordprocessingDrawing" xmlns:w10="urn:schemas-microsoft-com:office:word" xmlns:w="http://schemas.openxmlformats.org/wordprocessingml/2006/main" xmlns:w14="http://schemas.microsoft.com/office/word/2010/wordml" xmlns:wpg="http://schemas.microsoft.com/office/word/2010/wordprocessingGroup" xmlns:wpi="http://schemas.microsoft.com/office/word/2010/wordprocessingInk" xmlns:wne="http://schemas.microsoft.com/office/word/2006/wordml" xmlns:wps="http://schemas.microsoft.com/office/word/2010/wordprocessingShape" mc:Ignorable="w14 wp14">
   <w:abstractNum w:abstractNumId="0">
     <w:nsid w:val="1BED7EF4"/>
     <w:multiLevelType w:val="hybridMultilevel"/>
@@ -4167,7 +4322,7 @@
       </w:pPr>
     </w:pPrDefault>
   </w:docDefaults>
-  <w:latentStyles w:defLockedState="0" w:defUIPriority="99" w:defSemiHidden="1" w:defUnhideWhenUsed="1" w:defQFormat="0" w:count="276">
+  <w:latentStyles w:defLockedState="0" w:defUIPriority="99" w:defSemiHidden="1" w:defUnhideWhenUsed="1" w:defQFormat="0" w:count="267">
     <w:lsdException w:name="Normal" w:semiHidden="0" w:uiPriority="0" w:unhideWhenUsed="0" w:qFormat="1"/>
     <w:lsdException w:name="heading 1" w:semiHidden="0" w:uiPriority="9" w:unhideWhenUsed="0" w:qFormat="1"/>
     <w:lsdException w:name="heading 2" w:uiPriority="9" w:qFormat="1"/>
@@ -4678,7 +4833,7 @@
 </file>
 
 <file path=word/stylesWithEffects.xml><?xml version="1.0" encoding="utf-8"?>
-<w:styles xmlns:wpc="http://schemas.microsoft.com/office/word/2010/wordprocessingCanvas" xmlns:mo="http://schemas.microsoft.com/office/mac/office/2008/main" xmlns:mc="http://schemas.openxmlformats.org/markup-compatibility/2006" xmlns:mv="urn:schemas-microsoft-com:mac:vml" xmlns:o="urn:schemas-microsoft-com:office:office" xmlns:r="http://schemas.openxmlformats.org/officeDocument/2006/relationships" xmlns:m="http://schemas.openxmlformats.org/officeDocument/2006/math" xmlns:v="urn:schemas-microsoft-com:vml" xmlns:wp14="http://schemas.microsoft.com/office/word/2010/wordprocessingDrawing" xmlns:wp="http://schemas.openxmlformats.org/drawingml/2006/wordprocessingDrawing" xmlns:w10="urn:schemas-microsoft-com:office:word" xmlns:w="http://schemas.openxmlformats.org/wordprocessingml/2006/main" xmlns:w14="http://schemas.microsoft.com/office/word/2010/wordml" xmlns:wpg="http://schemas.microsoft.com/office/word/2010/wordprocessingGroup" xmlns:wpi="http://schemas.microsoft.com/office/word/2010/wordprocessingInk" xmlns:wne="http://schemas.microsoft.com/office/word/2006/wordml" xmlns:wps="http://schemas.microsoft.com/office/word/2010/wordprocessingShape" mc:Ignorable="w14 wp14">
+<w:styles xmlns:wpc="http://schemas.microsoft.com/office/word/2010/wordprocessingCanvas" xmlns:mc="http://schemas.openxmlformats.org/markup-compatibility/2006" xmlns:o="urn:schemas-microsoft-com:office:office" xmlns:r="http://schemas.openxmlformats.org/officeDocument/2006/relationships" xmlns:m="http://schemas.openxmlformats.org/officeDocument/2006/math" xmlns:v="urn:schemas-microsoft-com:vml" xmlns:wp14="http://schemas.microsoft.com/office/word/2010/wordprocessingDrawing" xmlns:wp="http://schemas.openxmlformats.org/drawingml/2006/wordprocessingDrawing" xmlns:w10="urn:schemas-microsoft-com:office:word" xmlns:w="http://schemas.openxmlformats.org/wordprocessingml/2006/main" xmlns:w14="http://schemas.microsoft.com/office/word/2010/wordml" xmlns:wpg="http://schemas.microsoft.com/office/word/2010/wordprocessingGroup" xmlns:wpi="http://schemas.microsoft.com/office/word/2010/wordprocessingInk" xmlns:wne="http://schemas.microsoft.com/office/word/2006/wordml" xmlns:wps="http://schemas.microsoft.com/office/word/2010/wordprocessingShape" mc:Ignorable="w14 wp14">
   <w:docDefaults>
     <w:rPrDefault>
       <w:rPr>
@@ -4694,7 +4849,7 @@
       </w:pPr>
     </w:pPrDefault>
   </w:docDefaults>
-  <w:latentStyles w:defLockedState="0" w:defUIPriority="99" w:defSemiHidden="1" w:defUnhideWhenUsed="1" w:defQFormat="0" w:count="276">
+  <w:latentStyles w:defLockedState="0" w:defUIPriority="99" w:defSemiHidden="1" w:defUnhideWhenUsed="1" w:defQFormat="0" w:count="267">
     <w:lsdException w:name="Normal" w:semiHidden="0" w:uiPriority="0" w:unhideWhenUsed="0" w:qFormat="1"/>
     <w:lsdException w:name="heading 1" w:semiHidden="0" w:uiPriority="9" w:unhideWhenUsed="0" w:qFormat="1"/>
     <w:lsdException w:name="heading 2" w:uiPriority="9" w:qFormat="1"/>

</xml_diff>